<commit_message>
Revisadas hasta la 25
</commit_message>
<xml_diff>
--- a/Iteración 3/Decisiones de Diseño revisadas por ASC/ADD-012.docx
+++ b/Iteración 3/Decisiones de Diseño revisadas por ASC/ADD-012.docx
@@ -416,6 +416,9 @@
             <w:r>
               <w:t>ADD-015</w:t>
             </w:r>
+            <w:r>
+              <w:t>, ADD-022</w:t>
+            </w:r>
           </w:p>
         </w:tc>
       </w:tr>
@@ -456,8 +459,13 @@
               <w:spacing w:line="240" w:lineRule="auto"/>
             </w:pPr>
             <w:r>
-              <w:t>ADD-015</w:t>
-            </w:r>
+              <w:t>ADD-0</w:t>
+            </w:r>
+            <w:r>
+              <w:t>22</w:t>
+            </w:r>
+            <w:bookmarkStart w:id="0" w:name="_GoBack"/>
+            <w:bookmarkEnd w:id="0"/>
           </w:p>
         </w:tc>
       </w:tr>
@@ -591,8 +599,6 @@
             <w:r>
               <w:t xml:space="preserve"> Y ADD-014</w:t>
             </w:r>
-            <w:bookmarkStart w:id="0" w:name="_GoBack"/>
-            <w:bookmarkEnd w:id="0"/>
             <w:r>
               <w:tab/>
             </w:r>
@@ -674,7 +680,7 @@
       </w:pPr>
     </w:pPrDefault>
   </w:docDefaults>
-  <w:latentStyles w:defLockedState="0" w:defUIPriority="99" w:defSemiHidden="0" w:defUnhideWhenUsed="0" w:defQFormat="0" w:count="377">
+  <w:latentStyles w:defLockedState="0" w:defUIPriority="99" w:defSemiHidden="0" w:defUnhideWhenUsed="0" w:defQFormat="0" w:count="376">
     <w:lsdException w:name="Normal" w:uiPriority="0" w:qFormat="1"/>
     <w:lsdException w:name="heading 1" w:uiPriority="9" w:qFormat="1"/>
     <w:lsdException w:name="heading 2" w:semiHidden="1" w:uiPriority="9" w:unhideWhenUsed="1" w:qFormat="1"/>
@@ -1051,7 +1057,6 @@
     <w:lsdException w:name="Hashtag" w:semiHidden="1" w:unhideWhenUsed="1"/>
     <w:lsdException w:name="Unresolved Mention" w:semiHidden="1" w:unhideWhenUsed="1"/>
     <w:lsdException w:name="Smart Link" w:semiHidden="1" w:unhideWhenUsed="1"/>
-    <w:lsdException w:name="Smart Link Error" w:semiHidden="1" w:unhideWhenUsed="1"/>
   </w:latentStyles>
   <w:style w:type="paragraph" w:default="1" w:styleId="Normal">
     <w:name w:val="Normal"/>

</xml_diff>